<commit_message>
testing in the git text file
</commit_message>
<xml_diff>
--- a/Git.docx
+++ b/Git.docx
@@ -5343,6 +5343,16 @@
           <w:lang w:val="en-US"/>
         </w:rPr>
       </w:pPr>
+      <w:r>
+        <w:rPr>
+          <w:rFonts w:hint="default"/>
+          <w:b w:val="0"/>
+          <w:bCs w:val="0"/>
+          <w:u w:val="none"/>
+          <w:lang w:val="en-US"/>
+        </w:rPr>
+        <w:t>this is just for testing.</w:t>
+      </w:r>
       <w:bookmarkStart w:id="0" w:name="_GoBack"/>
       <w:bookmarkEnd w:id="0"/>
     </w:p>

</xml_diff>

<commit_message>
Revert topic of git is updated
</commit_message>
<xml_diff>
--- a/Git.docx
+++ b/Git.docx
@@ -5353,6 +5353,521 @@
         </w:rPr>
         <w:t>this is just for testing.</w:t>
       </w:r>
+    </w:p>
+    <w:p>
+      <w:pPr>
+        <w:jc w:val="left"/>
+        <w:rPr>
+          <w:rFonts w:hint="default"/>
+          <w:b w:val="0"/>
+          <w:bCs w:val="0"/>
+          <w:u w:val="none"/>
+          <w:lang w:val="en-US"/>
+        </w:rPr>
+      </w:pPr>
+    </w:p>
+    <w:p>
+      <w:pPr>
+        <w:jc w:val="center"/>
+        <w:rPr>
+          <w:rFonts w:hint="default"/>
+          <w:b/>
+          <w:bCs/>
+          <w:u w:val="single"/>
+          <w:lang w:val="en-US"/>
+        </w:rPr>
+      </w:pPr>
+      <w:r>
+        <w:rPr>
+          <w:rFonts w:hint="default"/>
+          <w:b/>
+          <w:bCs/>
+          <w:u w:val="single"/>
+          <w:lang w:val="en-US"/>
+        </w:rPr>
+        <w:t>Git revert,remove:</w:t>
+      </w:r>
+    </w:p>
+    <w:p>
+      <w:pPr>
+        <w:jc w:val="both"/>
+        <w:rPr>
+          <w:rFonts w:hint="default"/>
+          <w:b/>
+          <w:bCs/>
+          <w:u w:val="single"/>
+          <w:lang w:val="en-US"/>
+        </w:rPr>
+      </w:pPr>
+      <w:r>
+        <w:rPr>
+          <w:rFonts w:hint="default"/>
+          <w:b/>
+          <w:bCs/>
+          <w:u w:val="single"/>
+          <w:lang w:val="en-US"/>
+        </w:rPr>
+        <w:t>Git revert:</w:t>
+      </w:r>
+    </w:p>
+    <w:p>
+      <w:pPr>
+        <w:ind w:firstLine="420" w:firstLineChars="0"/>
+        <w:jc w:val="both"/>
+        <w:rPr>
+          <w:rFonts w:hint="default"/>
+          <w:b w:val="0"/>
+          <w:bCs w:val="0"/>
+          <w:u w:val="none"/>
+          <w:lang w:val="en-US"/>
+        </w:rPr>
+      </w:pPr>
+      <w:r>
+        <w:rPr>
+          <w:rFonts w:hint="default"/>
+          <w:b w:val="0"/>
+          <w:bCs w:val="0"/>
+          <w:u w:val="none"/>
+          <w:lang w:val="en-US"/>
+        </w:rPr>
+        <w:t>help you undo an existing commit.</w:t>
+      </w:r>
+    </w:p>
+    <w:p>
+      <w:pPr>
+        <w:jc w:val="both"/>
+        <w:rPr>
+          <w:rFonts w:hint="default"/>
+          <w:b w:val="0"/>
+          <w:bCs w:val="0"/>
+          <w:u w:val="none"/>
+          <w:lang w:val="en-US"/>
+        </w:rPr>
+      </w:pPr>
+      <w:r>
+        <w:rPr>
+          <w:rFonts w:hint="default"/>
+          <w:b w:val="0"/>
+          <w:bCs w:val="0"/>
+          <w:u w:val="none"/>
+          <w:lang w:val="en-US"/>
+        </w:rPr>
+        <w:t>delet from staging area or before commiting we use git reset or i have commited now how its possible. galat code ko commit kr dya to only solution is revert. commit ko delete nhi kr skty ho gya ho gya but we can revert every commit have a commit id. It does not delete but return to previous state. Revert will add new commit id.</w:t>
+      </w:r>
+    </w:p>
+    <w:p>
+      <w:pPr>
+        <w:jc w:val="both"/>
+        <w:rPr>
+          <w:rFonts w:hint="default"/>
+          <w:b w:val="0"/>
+          <w:bCs w:val="0"/>
+          <w:u w:val="none"/>
+          <w:lang w:val="en-US"/>
+        </w:rPr>
+      </w:pPr>
+      <w:r>
+        <w:rPr>
+          <w:rFonts w:hint="default"/>
+          <w:b w:val="0"/>
+          <w:bCs w:val="0"/>
+          <w:u w:val="none"/>
+          <w:lang w:val="en-US"/>
+        </w:rPr>
+        <w:t>#git revert &lt;commit-id&gt;</w:t>
+      </w:r>
+    </w:p>
+    <w:p>
+      <w:pPr>
+        <w:jc w:val="both"/>
+        <w:rPr>
+          <w:rFonts w:hint="default"/>
+          <w:b/>
+          <w:bCs/>
+          <w:u w:val="none"/>
+          <w:lang w:val="en-US"/>
+        </w:rPr>
+      </w:pPr>
+    </w:p>
+    <w:p>
+      <w:pPr>
+        <w:jc w:val="both"/>
+        <w:rPr>
+          <w:rFonts w:hint="default"/>
+          <w:b/>
+          <w:bCs/>
+          <w:u w:val="none"/>
+          <w:lang w:val="en-US"/>
+        </w:rPr>
+      </w:pPr>
+      <w:r>
+        <w:rPr>
+          <w:rFonts w:hint="default"/>
+          <w:b/>
+          <w:bCs/>
+          <w:u w:val="none"/>
+          <w:lang w:val="en-US"/>
+        </w:rPr>
+        <w:t>How to remove untracked file:</w:t>
+      </w:r>
+    </w:p>
+    <w:p>
+      <w:pPr>
+        <w:jc w:val="both"/>
+        <w:rPr>
+          <w:rFonts w:hint="default"/>
+          <w:b w:val="0"/>
+          <w:bCs w:val="0"/>
+          <w:u w:val="none"/>
+          <w:lang w:val="en-US"/>
+        </w:rPr>
+      </w:pPr>
+      <w:r>
+        <w:rPr>
+          <w:rFonts w:hint="default"/>
+          <w:b w:val="0"/>
+          <w:bCs w:val="0"/>
+          <w:u w:val="none"/>
+          <w:lang w:val="en-US"/>
+        </w:rPr>
+        <w:t>#git clean -n(dry run)</w:t>
+      </w:r>
+    </w:p>
+    <w:p>
+      <w:pPr>
+        <w:jc w:val="both"/>
+        <w:rPr>
+          <w:rFonts w:hint="default"/>
+          <w:b w:val="0"/>
+          <w:bCs w:val="0"/>
+          <w:u w:val="none"/>
+          <w:lang w:val="en-US"/>
+        </w:rPr>
+      </w:pPr>
+      <w:r>
+        <w:rPr>
+          <w:rFonts w:hint="default"/>
+          <w:b w:val="0"/>
+          <w:bCs w:val="0"/>
+          <w:u w:val="none"/>
+          <w:lang w:val="en-US"/>
+        </w:rPr>
+        <w:t>#git clean -f(forcefully)</w:t>
+      </w:r>
+    </w:p>
+    <w:p>
+      <w:pPr>
+        <w:jc w:val="both"/>
+        <w:rPr>
+          <w:rFonts w:hint="default"/>
+          <w:b w:val="0"/>
+          <w:bCs w:val="0"/>
+          <w:u w:val="none"/>
+          <w:lang w:val="en-US"/>
+        </w:rPr>
+      </w:pPr>
+      <w:r>
+        <w:rPr>
+          <w:rFonts w:hint="default"/>
+          <w:b w:val="0"/>
+          <w:bCs w:val="0"/>
+          <w:u w:val="none"/>
+          <w:lang w:val="en-US"/>
+        </w:rPr>
+        <w:t xml:space="preserve">clean is used to remove unused file in git </w:t>
+      </w:r>
+    </w:p>
+    <w:p>
+      <w:pPr>
+        <w:jc w:val="both"/>
+        <w:rPr>
+          <w:rFonts w:hint="default"/>
+          <w:b/>
+          <w:bCs/>
+          <w:u w:val="single"/>
+          <w:lang w:val="en-US"/>
+        </w:rPr>
+      </w:pPr>
+    </w:p>
+    <w:p>
+      <w:pPr>
+        <w:jc w:val="both"/>
+        <w:rPr>
+          <w:rFonts w:hint="default"/>
+          <w:b/>
+          <w:bCs/>
+          <w:u w:val="single"/>
+          <w:lang w:val="en-US"/>
+        </w:rPr>
+      </w:pPr>
+      <w:r>
+        <w:rPr>
+          <w:rFonts w:hint="default"/>
+          <w:b/>
+          <w:bCs/>
+          <w:u w:val="single"/>
+          <w:lang w:val="en-US"/>
+        </w:rPr>
+        <w:t>Tag:</w:t>
+      </w:r>
+    </w:p>
+    <w:p>
+      <w:pPr>
+        <w:ind w:firstLine="420" w:firstLineChars="0"/>
+        <w:jc w:val="left"/>
+        <w:rPr>
+          <w:rFonts w:hint="default"/>
+          <w:b w:val="0"/>
+          <w:bCs w:val="0"/>
+          <w:u w:val="none"/>
+          <w:lang w:val="en-US"/>
+        </w:rPr>
+      </w:pPr>
+      <w:r>
+        <w:rPr>
+          <w:rFonts w:hint="default"/>
+          <w:b w:val="0"/>
+          <w:bCs w:val="0"/>
+          <w:u w:val="none"/>
+          <w:lang w:val="en-US"/>
+        </w:rPr>
+        <w:t>Tag operation allow giving meaningful names to a specific version the repositry. through tag we can track specific commit id but unable to remember in the bulk of commit IDs.</w:t>
+      </w:r>
+    </w:p>
+    <w:p>
+      <w:pPr>
+        <w:jc w:val="left"/>
+        <w:rPr>
+          <w:rFonts w:hint="default"/>
+          <w:b w:val="0"/>
+          <w:bCs w:val="0"/>
+          <w:u w:val="none"/>
+          <w:lang w:val="en-US"/>
+        </w:rPr>
+      </w:pPr>
+      <w:r>
+        <w:rPr>
+          <w:rFonts w:hint="default"/>
+          <w:b w:val="0"/>
+          <w:bCs w:val="0"/>
+          <w:u w:val="none"/>
+          <w:lang w:val="en-US"/>
+        </w:rPr>
+        <w:t xml:space="preserve">#git tag </w:t>
+      </w:r>
+    </w:p>
+    <w:p>
+      <w:pPr>
+        <w:jc w:val="left"/>
+        <w:rPr>
+          <w:rFonts w:hint="default"/>
+          <w:b w:val="0"/>
+          <w:bCs w:val="0"/>
+          <w:u w:val="none"/>
+          <w:lang w:val="en-US"/>
+        </w:rPr>
+      </w:pPr>
+      <w:r>
+        <w:rPr>
+          <w:rFonts w:hint="default"/>
+          <w:b w:val="0"/>
+          <w:bCs w:val="0"/>
+          <w:u w:val="none"/>
+          <w:lang w:val="en-US"/>
+        </w:rPr>
+        <w:t>to see all the tag</w:t>
+      </w:r>
+    </w:p>
+    <w:p>
+      <w:pPr>
+        <w:jc w:val="left"/>
+        <w:rPr>
+          <w:rFonts w:hint="default"/>
+          <w:b w:val="0"/>
+          <w:bCs w:val="0"/>
+          <w:u w:val="none"/>
+          <w:lang w:val="en-US"/>
+        </w:rPr>
+      </w:pPr>
+      <w:r>
+        <w:rPr>
+          <w:rFonts w:hint="default"/>
+          <w:b w:val="0"/>
+          <w:bCs w:val="0"/>
+          <w:u w:val="none"/>
+          <w:lang w:val="en-US"/>
+        </w:rPr>
+        <w:t>#git show tag name</w:t>
+      </w:r>
+    </w:p>
+    <w:p>
+      <w:pPr>
+        <w:jc w:val="left"/>
+        <w:rPr>
+          <w:rFonts w:hint="default"/>
+          <w:b/>
+          <w:bCs/>
+          <w:u w:val="single"/>
+          <w:lang w:val="en-US"/>
+        </w:rPr>
+      </w:pPr>
+    </w:p>
+    <w:p>
+      <w:pPr>
+        <w:jc w:val="left"/>
+        <w:rPr>
+          <w:rFonts w:hint="default"/>
+          <w:b w:val="0"/>
+          <w:bCs w:val="0"/>
+          <w:u w:val="none"/>
+          <w:lang w:val="en-US"/>
+        </w:rPr>
+      </w:pPr>
+      <w:r>
+        <w:rPr>
+          <w:rFonts w:hint="default"/>
+          <w:b/>
+          <w:bCs/>
+          <w:u w:val="single"/>
+          <w:lang w:val="en-US"/>
+        </w:rPr>
+        <w:t>Git Clone:</w:t>
+      </w:r>
+    </w:p>
+    <w:p>
+      <w:pPr>
+        <w:ind w:firstLine="420" w:firstLineChars="0"/>
+        <w:jc w:val="left"/>
+        <w:rPr>
+          <w:rFonts w:hint="default"/>
+          <w:b w:val="0"/>
+          <w:bCs w:val="0"/>
+          <w:u w:val="none"/>
+          <w:lang w:val="en-US"/>
+        </w:rPr>
+      </w:pPr>
+      <w:r>
+        <w:rPr>
+          <w:rFonts w:hint="default"/>
+          <w:b w:val="0"/>
+          <w:bCs w:val="0"/>
+          <w:u w:val="none"/>
+          <w:lang w:val="en-US"/>
+        </w:rPr>
+        <w:t>add,clone different in nature. clone means central repo have a file and clone file same copy into your system. cloning of any file from central repo to into your own system.</w:t>
+      </w:r>
+    </w:p>
+    <w:p>
+      <w:pPr>
+        <w:jc w:val="left"/>
+        <w:rPr>
+          <w:rFonts w:hint="default"/>
+          <w:b w:val="0"/>
+          <w:bCs w:val="0"/>
+          <w:u w:val="none"/>
+          <w:lang w:val="en-US"/>
+        </w:rPr>
+      </w:pPr>
+      <w:r>
+        <w:rPr>
+          <w:rFonts w:hint="default"/>
+          <w:b w:val="0"/>
+          <w:bCs w:val="0"/>
+          <w:u w:val="none"/>
+          <w:lang w:val="en-US"/>
+        </w:rPr>
+        <w:t>#git clone url &lt;central repo url&gt; automatically create a local repo into your own machine with same name.</w:t>
+      </w:r>
+    </w:p>
+    <w:p>
+      <w:pPr>
+        <w:jc w:val="left"/>
+        <w:rPr>
+          <w:rFonts w:hint="default"/>
+          <w:b w:val="0"/>
+          <w:bCs w:val="0"/>
+          <w:u w:val="none"/>
+          <w:lang w:val="en-US"/>
+        </w:rPr>
+      </w:pPr>
+    </w:p>
+    <w:p>
+      <w:pPr>
+        <w:jc w:val="left"/>
+        <w:rPr>
+          <w:rFonts w:hint="default"/>
+          <w:b w:val="0"/>
+          <w:bCs w:val="0"/>
+          <w:u w:val="none"/>
+          <w:lang w:val="en-US"/>
+        </w:rPr>
+      </w:pPr>
+      <w:r>
+        <w:rPr>
+          <w:rFonts w:hint="default"/>
+          <w:b w:val="0"/>
+          <w:bCs w:val="0"/>
+          <w:u w:val="none"/>
+          <w:lang w:val="en-US"/>
+        </w:rPr>
+        <w:t xml:space="preserve">--&gt;Master Branch , branch A, branch B, we will merge branches to the master branches </w:t>
+      </w:r>
+    </w:p>
+    <w:p>
+      <w:pPr>
+        <w:jc w:val="left"/>
+        <w:rPr>
+          <w:rFonts w:hint="default"/>
+          <w:b w:val="0"/>
+          <w:bCs w:val="0"/>
+          <w:u w:val="none"/>
+          <w:lang w:val="en-US"/>
+        </w:rPr>
+      </w:pPr>
+      <w:r>
+        <w:rPr>
+          <w:rFonts w:hint="default"/>
+          <w:b w:val="0"/>
+          <w:bCs w:val="0"/>
+          <w:u w:val="none"/>
+          <w:lang w:val="en-US"/>
+        </w:rPr>
+        <w:t>pulling request for to overcome the issue of conflict.</w:t>
+      </w:r>
+    </w:p>
+    <w:p>
+      <w:pPr>
+        <w:jc w:val="left"/>
+        <w:rPr>
+          <w:rFonts w:hint="default"/>
+          <w:b/>
+          <w:bCs/>
+          <w:u w:val="single"/>
+          <w:lang w:val="en-US"/>
+        </w:rPr>
+      </w:pPr>
+      <w:r>
+        <w:rPr>
+          <w:rFonts w:hint="default"/>
+          <w:b/>
+          <w:bCs/>
+          <w:u w:val="single"/>
+          <w:lang w:val="en-US"/>
+        </w:rPr>
+        <w:t>LAB:</w:t>
+      </w:r>
+    </w:p>
+    <w:p>
+      <w:pPr>
+        <w:jc w:val="left"/>
+        <w:rPr>
+          <w:rFonts w:hint="default"/>
+          <w:b w:val="0"/>
+          <w:bCs w:val="0"/>
+          <w:u w:val="none"/>
+          <w:lang w:val="en-US"/>
+        </w:rPr>
+      </w:pPr>
       <w:bookmarkStart w:id="0" w:name="_GoBack"/>
       <w:bookmarkEnd w:id="0"/>
     </w:p>

</xml_diff>

<commit_message>
data copy before new OS
</commit_message>
<xml_diff>
--- a/Git.docx
+++ b/Git.docx
@@ -5840,21 +5840,21 @@
         <w:jc w:val="left"/>
         <w:rPr>
           <w:rFonts w:hint="default"/>
-          <w:b/>
-          <w:bCs/>
-          <w:u w:val="single"/>
-          <w:lang w:val="en-US"/>
-        </w:rPr>
-      </w:pPr>
-      <w:r>
-        <w:rPr>
-          <w:rFonts w:hint="default"/>
-          <w:b/>
-          <w:bCs/>
-          <w:u w:val="single"/>
-          <w:lang w:val="en-US"/>
-        </w:rPr>
-        <w:t>LAB:</w:t>
+          <w:b w:val="0"/>
+          <w:bCs w:val="0"/>
+          <w:u w:val="none"/>
+          <w:lang w:val="en-US"/>
+        </w:rPr>
+      </w:pPr>
+      <w:r>
+        <w:rPr>
+          <w:rFonts w:hint="default"/>
+          <w:b w:val="0"/>
+          <w:bCs w:val="0"/>
+          <w:u w:val="none"/>
+          <w:lang w:val="en-US"/>
+        </w:rPr>
+        <w:t>before staging all files are untracked we can remove it by</w:t>
       </w:r>
     </w:p>
     <w:p>
@@ -5868,8 +5868,40 @@
           <w:lang w:val="en-US"/>
         </w:rPr>
       </w:pPr>
+      <w:r>
+        <w:rPr>
+          <w:rFonts w:hint="default"/>
+          <w:b w:val="0"/>
+          <w:bCs w:val="0"/>
+          <w:u w:val="none"/>
+          <w:lang w:val="en-US"/>
+        </w:rPr>
+        <w:t>#git clean -n</w:t>
+      </w:r>
       <w:bookmarkStart w:id="0" w:name="_GoBack"/>
       <w:bookmarkEnd w:id="0"/>
+    </w:p>
+    <w:p>
+      <w:pPr>
+        <w:jc w:val="left"/>
+        <w:rPr>
+          <w:rFonts w:hint="default"/>
+          <w:b w:val="0"/>
+          <w:bCs w:val="0"/>
+          <w:u w:val="none"/>
+          <w:lang w:val="en-US"/>
+        </w:rPr>
+      </w:pPr>
+      <w:r>
+        <w:rPr>
+          <w:rFonts w:hint="default"/>
+          <w:b/>
+          <w:bCs/>
+          <w:u w:val="single"/>
+          <w:lang w:val="en-US"/>
+        </w:rPr>
+        <w:t>LAB:</w:t>
+      </w:r>
     </w:p>
     <w:sectPr>
       <w:pgSz w:w="11906" w:h="16838"/>

</xml_diff>